<commit_message>
Commit 4 - Added background scrolling and scoring
</commit_message>
<xml_diff>
--- a/COMP397-Assignment03-KhandkerHussain/ExternalDoc/COMP397-Assignment03-KhandkerHussain - External Document.docx
+++ b/COMP397-Assignment03-KhandkerHussain/ExternalDoc/COMP397-Assignment03-KhandkerHussain - External Document.docx
@@ -330,7 +330,7 @@
                                               </pic:cNvPicPr>
                                             </pic:nvPicPr>
                                             <pic:blipFill>
-                                              <a:blip r:embed="rId7">
+                                              <a:blip r:embed="rId8">
                                                 <a:extLst>
                                                   <a:ext uri="{28A0092B-C50C-407E-A947-70E740481C1C}">
                                                     <a14:useLocalDpi xmlns:a14="http://schemas.microsoft.com/office/drawing/2010/main" val="0"/>
@@ -1127,7 +1127,7 @@
         <w:pStyle w:val="ListParagraph"/>
         <w:numPr>
           <w:ilvl w:val="0"/>
-          <w:numId w:val="2"/>
+          <w:numId w:val="3"/>
         </w:numPr>
         <w:tabs>
           <w:tab w:val="left" w:pos="916"/>
@@ -1175,15 +1175,13 @@
         </w:rPr>
         <w:t>Ignore and .gitAttribute files:</w:t>
       </w:r>
-      <w:bookmarkStart w:id="0" w:name="_GoBack"/>
-      <w:bookmarkEnd w:id="0"/>
     </w:p>
     <w:p>
       <w:pPr>
         <w:pStyle w:val="ListParagraph"/>
         <w:numPr>
           <w:ilvl w:val="0"/>
-          <w:numId w:val="2"/>
+          <w:numId w:val="3"/>
         </w:numPr>
         <w:tabs>
           <w:tab w:val="left" w:pos="916"/>
@@ -1236,46 +1234,9 @@
     <w:p>
       <w:pPr>
         <w:pStyle w:val="ListParagraph"/>
-        <w:tabs>
-          <w:tab w:val="left" w:pos="916"/>
-          <w:tab w:val="left" w:pos="1832"/>
-          <w:tab w:val="left" w:pos="2748"/>
-          <w:tab w:val="left" w:pos="3664"/>
-          <w:tab w:val="left" w:pos="4580"/>
-          <w:tab w:val="left" w:pos="5496"/>
-          <w:tab w:val="left" w:pos="6412"/>
-          <w:tab w:val="left" w:pos="7328"/>
-          <w:tab w:val="left" w:pos="8244"/>
-          <w:tab w:val="left" w:pos="9160"/>
-          <w:tab w:val="left" w:pos="10076"/>
-          <w:tab w:val="left" w:pos="10992"/>
-          <w:tab w:val="left" w:pos="11908"/>
-          <w:tab w:val="left" w:pos="12824"/>
-          <w:tab w:val="left" w:pos="13740"/>
-          <w:tab w:val="left" w:pos="14656"/>
-        </w:tabs>
-        <w:spacing w:before="150" w:after="150" w:line="240" w:lineRule="auto"/>
-        <w:rPr>
-          <w:rFonts w:asciiTheme="majorHAnsi" w:hAnsiTheme="majorHAnsi"/>
-          <w:sz w:val="24"/>
-          <w:szCs w:val="24"/>
-        </w:rPr>
-      </w:pPr>
-      <w:r>
-        <w:rPr>
-          <w:rFonts w:asciiTheme="majorHAnsi" w:hAnsiTheme="majorHAnsi"/>
-          <w:sz w:val="24"/>
-          <w:szCs w:val="24"/>
-        </w:rPr>
-        <w:t>Using class demo for “MailPilot”</w:t>
-      </w:r>
-    </w:p>
-    <w:p>
-      <w:pPr>
-        <w:pStyle w:val="ListParagraph"/>
         <w:numPr>
-          <w:ilvl w:val="0"/>
-          <w:numId w:val="2"/>
+          <w:ilvl w:val="1"/>
+          <w:numId w:val="3"/>
         </w:numPr>
         <w:tabs>
           <w:tab w:val="left" w:pos="916"/>
@@ -1297,6 +1258,57 @@
         </w:tabs>
         <w:spacing w:before="150" w:after="150" w:line="240" w:lineRule="auto"/>
         <w:rPr>
+          <w:rFonts w:asciiTheme="majorHAnsi" w:hAnsiTheme="majorHAnsi"/>
+          <w:sz w:val="24"/>
+          <w:szCs w:val="24"/>
+        </w:rPr>
+      </w:pPr>
+      <w:r>
+        <w:rPr>
+          <w:rFonts w:asciiTheme="majorHAnsi" w:hAnsiTheme="majorHAnsi"/>
+          <w:sz w:val="24"/>
+          <w:szCs w:val="24"/>
+        </w:rPr>
+        <w:t>Using class demo for “MailPilot”</w:t>
+      </w:r>
+      <w:r>
+        <w:rPr>
+          <w:rFonts w:asciiTheme="majorHAnsi" w:hAnsiTheme="majorHAnsi"/>
+          <w:sz w:val="24"/>
+          <w:szCs w:val="24"/>
+        </w:rPr>
+        <w:t xml:space="preserve"> as a template.</w:t>
+      </w:r>
+      <w:bookmarkStart w:id="0" w:name="_GoBack"/>
+      <w:bookmarkEnd w:id="0"/>
+    </w:p>
+    <w:p>
+      <w:pPr>
+        <w:pStyle w:val="ListParagraph"/>
+        <w:numPr>
+          <w:ilvl w:val="0"/>
+          <w:numId w:val="3"/>
+        </w:numPr>
+        <w:tabs>
+          <w:tab w:val="left" w:pos="916"/>
+          <w:tab w:val="left" w:pos="1832"/>
+          <w:tab w:val="left" w:pos="2748"/>
+          <w:tab w:val="left" w:pos="3664"/>
+          <w:tab w:val="left" w:pos="4580"/>
+          <w:tab w:val="left" w:pos="5496"/>
+          <w:tab w:val="left" w:pos="6412"/>
+          <w:tab w:val="left" w:pos="7328"/>
+          <w:tab w:val="left" w:pos="8244"/>
+          <w:tab w:val="left" w:pos="9160"/>
+          <w:tab w:val="left" w:pos="10076"/>
+          <w:tab w:val="left" w:pos="10992"/>
+          <w:tab w:val="left" w:pos="11908"/>
+          <w:tab w:val="left" w:pos="12824"/>
+          <w:tab w:val="left" w:pos="13740"/>
+          <w:tab w:val="left" w:pos="14656"/>
+        </w:tabs>
+        <w:spacing w:before="150" w:after="150" w:line="240" w:lineRule="auto"/>
+        <w:rPr>
           <w:rFonts w:asciiTheme="majorHAnsi" w:eastAsia="Times New Roman" w:hAnsiTheme="majorHAnsi" w:cs="Consolas"/>
           <w:b/>
           <w:sz w:val="24"/>
@@ -1311,8 +1323,43 @@
           <w:sz w:val="24"/>
           <w:szCs w:val="24"/>
         </w:rPr>
-        <w:t xml:space="preserve">Commit 3 - </w:t>
+        <w:t>Commit 3 - Added assets, json files, and start scene</w:t>
       </w:r>
+    </w:p>
+    <w:p>
+      <w:pPr>
+        <w:pStyle w:val="ListParagraph"/>
+        <w:numPr>
+          <w:ilvl w:val="0"/>
+          <w:numId w:val="3"/>
+        </w:numPr>
+        <w:tabs>
+          <w:tab w:val="left" w:pos="916"/>
+          <w:tab w:val="left" w:pos="1832"/>
+          <w:tab w:val="left" w:pos="2748"/>
+          <w:tab w:val="left" w:pos="3664"/>
+          <w:tab w:val="left" w:pos="4580"/>
+          <w:tab w:val="left" w:pos="5496"/>
+          <w:tab w:val="left" w:pos="6412"/>
+          <w:tab w:val="left" w:pos="7328"/>
+          <w:tab w:val="left" w:pos="8244"/>
+          <w:tab w:val="left" w:pos="9160"/>
+          <w:tab w:val="left" w:pos="10076"/>
+          <w:tab w:val="left" w:pos="10992"/>
+          <w:tab w:val="left" w:pos="11908"/>
+          <w:tab w:val="left" w:pos="12824"/>
+          <w:tab w:val="left" w:pos="13740"/>
+          <w:tab w:val="left" w:pos="14656"/>
+        </w:tabs>
+        <w:spacing w:before="150" w:after="150" w:line="240" w:lineRule="auto"/>
+        <w:rPr>
+          <w:rFonts w:asciiTheme="majorHAnsi" w:eastAsia="Times New Roman" w:hAnsiTheme="majorHAnsi" w:cs="Consolas"/>
+          <w:b/>
+          <w:sz w:val="24"/>
+          <w:szCs w:val="20"/>
+          <w:lang w:val="en-US" w:eastAsia="en-US"/>
+        </w:rPr>
+      </w:pPr>
       <w:r>
         <w:rPr>
           <w:rFonts w:asciiTheme="majorHAnsi" w:hAnsiTheme="majorHAnsi"/>
@@ -1821,12 +1868,12 @@
       </w:pPr>
     </w:p>
     <w:sectPr>
-      <w:headerReference w:type="even" r:id="rId8"/>
-      <w:headerReference w:type="default" r:id="rId9"/>
-      <w:footerReference w:type="even" r:id="rId10"/>
-      <w:footerReference w:type="default" r:id="rId11"/>
-      <w:headerReference w:type="first" r:id="rId12"/>
-      <w:footerReference w:type="first" r:id="rId13"/>
+      <w:headerReference w:type="even" r:id="rId9"/>
+      <w:headerReference w:type="default" r:id="rId10"/>
+      <w:footerReference w:type="even" r:id="rId11"/>
+      <w:footerReference w:type="default" r:id="rId12"/>
+      <w:headerReference w:type="first" r:id="rId13"/>
+      <w:footerReference w:type="first" r:id="rId14"/>
       <w:pgSz w:w="12240" w:h="15840"/>
       <w:pgMar w:top="1440" w:right="1440" w:bottom="1440" w:left="1440" w:header="720" w:footer="720" w:gutter="0"/>
       <w:pgBorders w:offsetFrom="page">
@@ -1988,7 +2035,7 @@
         <w:rFonts w:asciiTheme="majorHAnsi" w:hAnsiTheme="majorHAnsi"/>
         <w:noProof/>
       </w:rPr>
-      <w:t>4</w:t>
+      <w:t>3</w:t>
     </w:r>
     <w:r>
       <w:rPr>
@@ -2543,11 +2590,100 @@
       </w:rPr>
     </w:lvl>
   </w:abstractNum>
+  <w:abstractNum w:abstractNumId="2" w15:restartNumberingAfterBreak="0">
+    <w:nsid w:val="760A1DFB"/>
+    <w:multiLevelType w:val="hybridMultilevel"/>
+    <w:tmpl w:val="D3CA7750"/>
+    <w:lvl w:ilvl="0" w:tplc="0409000F">
+      <w:start w:val="1"/>
+      <w:numFmt w:val="decimal"/>
+      <w:lvlText w:val="%1."/>
+      <w:lvlJc w:val="left"/>
+      <w:pPr>
+        <w:ind w:left="720" w:hanging="360"/>
+      </w:pPr>
+    </w:lvl>
+    <w:lvl w:ilvl="1" w:tplc="04090019">
+      <w:start w:val="1"/>
+      <w:numFmt w:val="lowerLetter"/>
+      <w:lvlText w:val="%2."/>
+      <w:lvlJc w:val="left"/>
+      <w:pPr>
+        <w:ind w:left="1440" w:hanging="360"/>
+      </w:pPr>
+    </w:lvl>
+    <w:lvl w:ilvl="2" w:tplc="0409001B" w:tentative="1">
+      <w:start w:val="1"/>
+      <w:numFmt w:val="lowerRoman"/>
+      <w:lvlText w:val="%3."/>
+      <w:lvlJc w:val="right"/>
+      <w:pPr>
+        <w:ind w:left="2160" w:hanging="180"/>
+      </w:pPr>
+    </w:lvl>
+    <w:lvl w:ilvl="3" w:tplc="0409000F" w:tentative="1">
+      <w:start w:val="1"/>
+      <w:numFmt w:val="decimal"/>
+      <w:lvlText w:val="%4."/>
+      <w:lvlJc w:val="left"/>
+      <w:pPr>
+        <w:ind w:left="2880" w:hanging="360"/>
+      </w:pPr>
+    </w:lvl>
+    <w:lvl w:ilvl="4" w:tplc="04090019" w:tentative="1">
+      <w:start w:val="1"/>
+      <w:numFmt w:val="lowerLetter"/>
+      <w:lvlText w:val="%5."/>
+      <w:lvlJc w:val="left"/>
+      <w:pPr>
+        <w:ind w:left="3600" w:hanging="360"/>
+      </w:pPr>
+    </w:lvl>
+    <w:lvl w:ilvl="5" w:tplc="0409001B" w:tentative="1">
+      <w:start w:val="1"/>
+      <w:numFmt w:val="lowerRoman"/>
+      <w:lvlText w:val="%6."/>
+      <w:lvlJc w:val="right"/>
+      <w:pPr>
+        <w:ind w:left="4320" w:hanging="180"/>
+      </w:pPr>
+    </w:lvl>
+    <w:lvl w:ilvl="6" w:tplc="0409000F" w:tentative="1">
+      <w:start w:val="1"/>
+      <w:numFmt w:val="decimal"/>
+      <w:lvlText w:val="%7."/>
+      <w:lvlJc w:val="left"/>
+      <w:pPr>
+        <w:ind w:left="5040" w:hanging="360"/>
+      </w:pPr>
+    </w:lvl>
+    <w:lvl w:ilvl="7" w:tplc="04090019" w:tentative="1">
+      <w:start w:val="1"/>
+      <w:numFmt w:val="lowerLetter"/>
+      <w:lvlText w:val="%8."/>
+      <w:lvlJc w:val="left"/>
+      <w:pPr>
+        <w:ind w:left="5760" w:hanging="360"/>
+      </w:pPr>
+    </w:lvl>
+    <w:lvl w:ilvl="8" w:tplc="0409001B" w:tentative="1">
+      <w:start w:val="1"/>
+      <w:numFmt w:val="lowerRoman"/>
+      <w:lvlText w:val="%9."/>
+      <w:lvlJc w:val="right"/>
+      <w:pPr>
+        <w:ind w:left="6480" w:hanging="180"/>
+      </w:pPr>
+    </w:lvl>
+  </w:abstractNum>
   <w:num w:numId="1">
     <w:abstractNumId w:val="0"/>
   </w:num>
   <w:num w:numId="2">
     <w:abstractNumId w:val="1"/>
+  </w:num>
+  <w:num w:numId="3">
+    <w:abstractNumId w:val="2"/>
   </w:num>
 </w:numbering>
 </file>
@@ -3327,6 +3463,7 @@
   </w:compat>
   <w:rsids>
     <w:rsidRoot w:val="008D3C3A"/>
+    <w:rsid w:val="003F4609"/>
     <w:rsid w:val="005F1EE0"/>
     <w:rsid w:val="008D3C3A"/>
     <w:rsid w:val="00D7652F"/>

</xml_diff>

<commit_message>
Commit 5 - Added the player
</commit_message>
<xml_diff>
--- a/COMP397-Assignment03-KhandkerHussain/ExternalDoc/COMP397-Assignment03-KhandkerHussain - External Document.docx
+++ b/COMP397-Assignment03-KhandkerHussain/ExternalDoc/COMP397-Assignment03-KhandkerHussain - External Document.docx
@@ -330,7 +330,7 @@
                                               </pic:cNvPicPr>
                                             </pic:nvPicPr>
                                             <pic:blipFill>
-                                              <a:blip r:embed="rId8">
+                                              <a:blip r:embed="rId7">
                                                 <a:extLst>
                                                   <a:ext uri="{28A0092B-C50C-407E-A947-70E740481C1C}">
                                                     <a14:useLocalDpi xmlns:a14="http://schemas.microsoft.com/office/drawing/2010/main" val="0"/>
@@ -400,8 +400,19 @@
                         <w:sz w:val="56"/>
                         <w:szCs w:val="56"/>
                       </w:rPr>
-                      <w:t>Side Scroller</w:t>
+                      <w:t xml:space="preserve">Side </w:t>
                     </w:r>
+                    <w:proofErr w:type="spellStart"/>
+                    <w:r>
+                      <w:rPr>
+                        <w:rFonts w:asciiTheme="majorHAnsi" w:eastAsiaTheme="majorEastAsia" w:hAnsiTheme="majorHAnsi" w:cstheme="majorBidi"/>
+                        <w:b/>
+                        <w:sz w:val="56"/>
+                        <w:szCs w:val="56"/>
+                      </w:rPr>
+                      <w:t>Scroller</w:t>
+                    </w:r>
+                    <w:proofErr w:type="spellEnd"/>
                   </w:sdtContent>
                 </w:sdt>
               </w:p>
@@ -1150,6 +1161,7 @@
         <w:spacing w:before="150" w:after="150" w:line="240" w:lineRule="auto"/>
         <w:rPr>
           <w:rFonts w:asciiTheme="majorHAnsi" w:eastAsia="Times New Roman" w:hAnsiTheme="majorHAnsi" w:cs="Consolas"/>
+          <w:b/>
           <w:sz w:val="24"/>
           <w:szCs w:val="20"/>
           <w:lang w:val="en-US" w:eastAsia="en-US"/>
@@ -1163,8 +1175,9 @@
           <w:szCs w:val="20"/>
           <w:lang w:val="en-US" w:eastAsia="en-US"/>
         </w:rPr>
-        <w:t>Initial commit to add default .git</w:t>
-      </w:r>
+        <w:t>Initial commit to add default .</w:t>
+      </w:r>
+      <w:proofErr w:type="spellStart"/>
       <w:r>
         <w:rPr>
           <w:rFonts w:asciiTheme="majorHAnsi" w:eastAsia="Times New Roman" w:hAnsiTheme="majorHAnsi" w:cs="Consolas"/>
@@ -1173,7 +1186,50 @@
           <w:szCs w:val="20"/>
           <w:lang w:val="en-US" w:eastAsia="en-US"/>
         </w:rPr>
-        <w:t>Ignore and .gitAttribute files:</w:t>
+        <w:t>git</w:t>
+      </w:r>
+      <w:r>
+        <w:rPr>
+          <w:rFonts w:asciiTheme="majorHAnsi" w:eastAsia="Times New Roman" w:hAnsiTheme="majorHAnsi" w:cs="Consolas"/>
+          <w:b/>
+          <w:sz w:val="24"/>
+          <w:szCs w:val="20"/>
+          <w:lang w:val="en-US" w:eastAsia="en-US"/>
+        </w:rPr>
+        <w:t>Ignore</w:t>
+      </w:r>
+      <w:proofErr w:type="spellEnd"/>
+      <w:r>
+        <w:rPr>
+          <w:rFonts w:asciiTheme="majorHAnsi" w:eastAsia="Times New Roman" w:hAnsiTheme="majorHAnsi" w:cs="Consolas"/>
+          <w:b/>
+          <w:sz w:val="24"/>
+          <w:szCs w:val="20"/>
+          <w:lang w:val="en-US" w:eastAsia="en-US"/>
+        </w:rPr>
+        <w:t xml:space="preserve"> and .</w:t>
+      </w:r>
+      <w:proofErr w:type="spellStart"/>
+      <w:r>
+        <w:rPr>
+          <w:rFonts w:asciiTheme="majorHAnsi" w:eastAsia="Times New Roman" w:hAnsiTheme="majorHAnsi" w:cs="Consolas"/>
+          <w:b/>
+          <w:sz w:val="24"/>
+          <w:szCs w:val="20"/>
+          <w:lang w:val="en-US" w:eastAsia="en-US"/>
+        </w:rPr>
+        <w:t>gitAttribute</w:t>
+      </w:r>
+      <w:proofErr w:type="spellEnd"/>
+      <w:r>
+        <w:rPr>
+          <w:rFonts w:asciiTheme="majorHAnsi" w:eastAsia="Times New Roman" w:hAnsiTheme="majorHAnsi" w:cs="Consolas"/>
+          <w:b/>
+          <w:sz w:val="24"/>
+          <w:szCs w:val="20"/>
+          <w:lang w:val="en-US" w:eastAsia="en-US"/>
+        </w:rPr>
+        <w:t xml:space="preserve"> files:</w:t>
       </w:r>
     </w:p>
     <w:p>
@@ -1210,6 +1266,7 @@
           <w:lang w:val="en-US" w:eastAsia="en-US"/>
         </w:rPr>
       </w:pPr>
+      <w:proofErr w:type="spellStart"/>
       <w:r>
         <w:rPr>
           <w:rFonts w:asciiTheme="majorHAnsi" w:eastAsia="Times New Roman" w:hAnsiTheme="majorHAnsi" w:cs="Consolas"/>
@@ -1218,7 +1275,18 @@
           <w:szCs w:val="20"/>
           <w:lang w:val="en-US" w:eastAsia="en-US"/>
         </w:rPr>
-        <w:t>Mailpilot Template</w:t>
+        <w:t>Mailpilot</w:t>
+      </w:r>
+      <w:proofErr w:type="spellEnd"/>
+      <w:r>
+        <w:rPr>
+          <w:rFonts w:asciiTheme="majorHAnsi" w:eastAsia="Times New Roman" w:hAnsiTheme="majorHAnsi" w:cs="Consolas"/>
+          <w:b/>
+          <w:sz w:val="24"/>
+          <w:szCs w:val="20"/>
+          <w:lang w:val="en-US" w:eastAsia="en-US"/>
+        </w:rPr>
+        <w:t xml:space="preserve"> Template</w:t>
       </w:r>
       <w:r>
         <w:rPr>
@@ -1269,7 +1337,25 @@
           <w:sz w:val="24"/>
           <w:szCs w:val="24"/>
         </w:rPr>
-        <w:t>Using class demo for “MailPilot”</w:t>
+        <w:t>Using class demo for “</w:t>
+      </w:r>
+      <w:proofErr w:type="spellStart"/>
+      <w:r>
+        <w:rPr>
+          <w:rFonts w:asciiTheme="majorHAnsi" w:hAnsiTheme="majorHAnsi"/>
+          <w:sz w:val="24"/>
+          <w:szCs w:val="24"/>
+        </w:rPr>
+        <w:t>MailPilot</w:t>
+      </w:r>
+      <w:proofErr w:type="spellEnd"/>
+      <w:r>
+        <w:rPr>
+          <w:rFonts w:asciiTheme="majorHAnsi" w:hAnsiTheme="majorHAnsi"/>
+          <w:sz w:val="24"/>
+          <w:szCs w:val="24"/>
+        </w:rPr>
+        <w:t>”</w:t>
       </w:r>
       <w:r>
         <w:rPr>
@@ -1279,8 +1365,6 @@
         </w:rPr>
         <w:t xml:space="preserve"> as a template.</w:t>
       </w:r>
-      <w:bookmarkStart w:id="0" w:name="_GoBack"/>
-      <w:bookmarkEnd w:id="0"/>
     </w:p>
     <w:p>
       <w:pPr>
@@ -1323,7 +1407,27 @@
           <w:sz w:val="24"/>
           <w:szCs w:val="24"/>
         </w:rPr>
-        <w:t>Commit 3 - Added assets, json files, and start scene</w:t>
+        <w:t xml:space="preserve">Commit 3 - Added assets, </w:t>
+      </w:r>
+      <w:proofErr w:type="spellStart"/>
+      <w:r>
+        <w:rPr>
+          <w:rFonts w:asciiTheme="majorHAnsi" w:hAnsiTheme="majorHAnsi"/>
+          <w:b/>
+          <w:sz w:val="24"/>
+          <w:szCs w:val="24"/>
+        </w:rPr>
+        <w:t>json</w:t>
+      </w:r>
+      <w:proofErr w:type="spellEnd"/>
+      <w:r>
+        <w:rPr>
+          <w:rFonts w:asciiTheme="majorHAnsi" w:hAnsiTheme="majorHAnsi"/>
+          <w:b/>
+          <w:sz w:val="24"/>
+          <w:szCs w:val="24"/>
+        </w:rPr>
+        <w:t xml:space="preserve"> files, and start scene</w:t>
       </w:r>
     </w:p>
     <w:p>
@@ -1363,6 +1467,51 @@
       <w:r>
         <w:rPr>
           <w:rFonts w:asciiTheme="majorHAnsi" w:hAnsiTheme="majorHAnsi"/>
+          <w:b/>
+          <w:sz w:val="24"/>
+          <w:szCs w:val="24"/>
+        </w:rPr>
+        <w:t>Commit 4 - Added background scrolling and scoring</w:t>
+      </w:r>
+    </w:p>
+    <w:p>
+      <w:pPr>
+        <w:pStyle w:val="ListParagraph"/>
+        <w:numPr>
+          <w:ilvl w:val="0"/>
+          <w:numId w:val="3"/>
+        </w:numPr>
+        <w:tabs>
+          <w:tab w:val="left" w:pos="916"/>
+          <w:tab w:val="left" w:pos="1832"/>
+          <w:tab w:val="left" w:pos="2748"/>
+          <w:tab w:val="left" w:pos="3664"/>
+          <w:tab w:val="left" w:pos="4580"/>
+          <w:tab w:val="left" w:pos="5496"/>
+          <w:tab w:val="left" w:pos="6412"/>
+          <w:tab w:val="left" w:pos="7328"/>
+          <w:tab w:val="left" w:pos="8244"/>
+          <w:tab w:val="left" w:pos="9160"/>
+          <w:tab w:val="left" w:pos="10076"/>
+          <w:tab w:val="left" w:pos="10992"/>
+          <w:tab w:val="left" w:pos="11908"/>
+          <w:tab w:val="left" w:pos="12824"/>
+          <w:tab w:val="left" w:pos="13740"/>
+          <w:tab w:val="left" w:pos="14656"/>
+        </w:tabs>
+        <w:spacing w:before="150" w:after="150" w:line="240" w:lineRule="auto"/>
+        <w:rPr>
+          <w:rFonts w:asciiTheme="majorHAnsi" w:eastAsia="Times New Roman" w:hAnsiTheme="majorHAnsi" w:cs="Consolas"/>
+          <w:b/>
+          <w:sz w:val="24"/>
+          <w:szCs w:val="20"/>
+          <w:lang w:val="en-US" w:eastAsia="en-US"/>
+        </w:rPr>
+      </w:pPr>
+      <w:r>
+        <w:rPr>
+          <w:rFonts w:asciiTheme="majorHAnsi" w:hAnsiTheme="majorHAnsi"/>
+          <w:b/>
           <w:sz w:val="24"/>
           <w:szCs w:val="24"/>
         </w:rPr>
@@ -1371,6 +1520,7 @@
       <w:r>
         <w:rPr>
           <w:rFonts w:asciiTheme="majorHAnsi" w:hAnsiTheme="majorHAnsi"/>
+          <w:b/>
           <w:sz w:val="24"/>
           <w:szCs w:val="24"/>
         </w:rPr>
@@ -1407,30 +1557,34 @@
         <w:pStyle w:val="ListParagraph"/>
         <w:rPr>
           <w:rFonts w:asciiTheme="majorHAnsi" w:hAnsiTheme="majorHAnsi"/>
-          <w:b/>
-          <w:sz w:val="24"/>
-          <w:szCs w:val="24"/>
-        </w:rPr>
-      </w:pPr>
-      <w:r>
-        <w:rPr>
-          <w:rFonts w:asciiTheme="majorHAnsi" w:hAnsiTheme="majorHAnsi"/>
-          <w:i/>
-          <w:sz w:val="24"/>
-          <w:szCs w:val="24"/>
-        </w:rPr>
-        <w:t>(ensure you mention the goal of the game and how to win if applicable)</w:t>
-      </w:r>
-    </w:p>
-    <w:p>
-      <w:pPr>
-        <w:rPr>
-          <w:rFonts w:asciiTheme="majorHAnsi" w:hAnsiTheme="majorHAnsi"/>
-          <w:b/>
-          <w:sz w:val="24"/>
-          <w:szCs w:val="24"/>
-        </w:rPr>
-      </w:pPr>
+          <w:sz w:val="24"/>
+          <w:szCs w:val="24"/>
+        </w:rPr>
+      </w:pPr>
+      <w:r>
+        <w:rPr>
+          <w:rFonts w:asciiTheme="majorHAnsi" w:hAnsiTheme="majorHAnsi"/>
+          <w:sz w:val="24"/>
+          <w:szCs w:val="24"/>
+        </w:rPr>
+        <w:t xml:space="preserve">Basic 2D scrolling game where spaceship flies in an unknown galaxy to find precious jewels of the space gods while avoiding enemy spaceships that want to protect the so called </w:t>
+      </w:r>
+      <w:r>
+        <w:rPr>
+          <w:rFonts w:asciiTheme="majorHAnsi" w:hAnsiTheme="majorHAnsi"/>
+          <w:sz w:val="24"/>
+          <w:szCs w:val="24"/>
+        </w:rPr>
+        <w:t>jewels</w:t>
+      </w:r>
+      <w:r>
+        <w:rPr>
+          <w:rFonts w:asciiTheme="majorHAnsi" w:hAnsiTheme="majorHAnsi"/>
+          <w:sz w:val="24"/>
+          <w:szCs w:val="24"/>
+        </w:rPr>
+        <w:t>.</w:t>
+      </w:r>
     </w:p>
     <w:p>
       <w:pPr>
@@ -1461,30 +1615,18 @@
         <w:pStyle w:val="ListParagraph"/>
         <w:rPr>
           <w:rFonts w:asciiTheme="majorHAnsi" w:hAnsiTheme="majorHAnsi"/>
-          <w:i/>
-          <w:sz w:val="24"/>
-          <w:szCs w:val="24"/>
-        </w:rPr>
-      </w:pPr>
-      <w:r>
-        <w:rPr>
-          <w:rFonts w:asciiTheme="majorHAnsi" w:hAnsiTheme="majorHAnsi"/>
-          <w:i/>
-          <w:sz w:val="24"/>
-          <w:szCs w:val="24"/>
-        </w:rPr>
-        <w:t>(how does your game work?)</w:t>
-      </w:r>
-    </w:p>
-    <w:p>
-      <w:pPr>
-        <w:rPr>
-          <w:rFonts w:asciiTheme="majorHAnsi" w:hAnsiTheme="majorHAnsi"/>
-          <w:b/>
-          <w:sz w:val="24"/>
-          <w:szCs w:val="24"/>
-        </w:rPr>
-      </w:pPr>
+          <w:sz w:val="24"/>
+          <w:szCs w:val="24"/>
+        </w:rPr>
+      </w:pPr>
+      <w:r>
+        <w:rPr>
+          <w:rFonts w:asciiTheme="majorHAnsi" w:hAnsiTheme="majorHAnsi"/>
+          <w:sz w:val="24"/>
+          <w:szCs w:val="24"/>
+        </w:rPr>
+        <w:t>Mouse controlled spaceship collecting pickups and avoiding enemy objects. Player starts with 3 lives and the initial score of ‘0’.</w:t>
+      </w:r>
     </w:p>
     <w:p>
       <w:pPr>
@@ -1515,30 +1657,42 @@
         <w:pStyle w:val="ListParagraph"/>
         <w:rPr>
           <w:rFonts w:asciiTheme="majorHAnsi" w:hAnsiTheme="majorHAnsi"/>
-          <w:i/>
-          <w:sz w:val="24"/>
-          <w:szCs w:val="24"/>
-        </w:rPr>
-      </w:pPr>
-      <w:r>
-        <w:rPr>
-          <w:rFonts w:asciiTheme="majorHAnsi" w:hAnsiTheme="majorHAnsi"/>
-          <w:i/>
-          <w:sz w:val="24"/>
-          <w:szCs w:val="24"/>
-        </w:rPr>
-        <w:t>You use the mouse to click on buttons that interacts with number values (money) and image placement (slots).</w:t>
-      </w:r>
-    </w:p>
-    <w:p>
-      <w:pPr>
-        <w:rPr>
-          <w:rFonts w:asciiTheme="majorHAnsi" w:hAnsiTheme="majorHAnsi"/>
-          <w:b/>
-          <w:sz w:val="24"/>
-          <w:szCs w:val="24"/>
-        </w:rPr>
-      </w:pPr>
+          <w:sz w:val="24"/>
+          <w:szCs w:val="24"/>
+        </w:rPr>
+      </w:pPr>
+      <w:r>
+        <w:rPr>
+          <w:rFonts w:asciiTheme="majorHAnsi" w:hAnsiTheme="majorHAnsi"/>
+          <w:sz w:val="24"/>
+          <w:szCs w:val="24"/>
+        </w:rPr>
+        <w:t>The spaceship follows the mouse’</w:t>
+      </w:r>
+      <w:r>
+        <w:rPr>
+          <w:rFonts w:asciiTheme="majorHAnsi" w:hAnsiTheme="majorHAnsi"/>
+          <w:sz w:val="24"/>
+          <w:szCs w:val="24"/>
+        </w:rPr>
+        <w:t xml:space="preserve">s y position, the player moves up and down on the vehicle’s </w:t>
+      </w:r>
+      <w:r>
+        <w:rPr>
+          <w:rFonts w:asciiTheme="majorHAnsi" w:hAnsiTheme="majorHAnsi"/>
+          <w:sz w:val="24"/>
+          <w:szCs w:val="24"/>
+        </w:rPr>
+        <w:t>pre-set</w:t>
+      </w:r>
+      <w:r>
+        <w:rPr>
+          <w:rFonts w:asciiTheme="majorHAnsi" w:hAnsiTheme="majorHAnsi"/>
+          <w:sz w:val="24"/>
+          <w:szCs w:val="24"/>
+        </w:rPr>
+        <w:t xml:space="preserve"> x-axis value.</w:t>
+      </w:r>
     </w:p>
     <w:p>
       <w:pPr>
@@ -1595,8 +1749,208 @@
           <w:sz w:val="24"/>
           <w:szCs w:val="24"/>
         </w:rPr>
-        <w:t>Menu and Screen Descriptions</w:t>
-      </w:r>
+        <w:t>Screen Descriptions</w:t>
+      </w:r>
+      <w:r>
+        <w:rPr>
+          <w:rFonts w:asciiTheme="majorHAnsi" w:hAnsiTheme="majorHAnsi"/>
+          <w:b/>
+          <w:sz w:val="24"/>
+          <w:szCs w:val="24"/>
+        </w:rPr>
+        <w:br/>
+      </w:r>
+      <w:r>
+        <w:rPr>
+          <w:rFonts w:asciiTheme="majorHAnsi" w:hAnsiTheme="majorHAnsi"/>
+          <w:sz w:val="24"/>
+          <w:szCs w:val="24"/>
+        </w:rPr>
+        <w:t>Instructions</w:t>
+      </w:r>
+      <w:r>
+        <w:rPr>
+          <w:rFonts w:asciiTheme="majorHAnsi" w:hAnsiTheme="majorHAnsi"/>
+          <w:sz w:val="24"/>
+          <w:szCs w:val="24"/>
+        </w:rPr>
+        <w:t xml:space="preserve"> </w:t>
+      </w:r>
+      <w:r>
+        <w:rPr>
+          <w:rFonts w:asciiTheme="majorHAnsi" w:hAnsiTheme="majorHAnsi"/>
+          <w:sz w:val="24"/>
+          <w:szCs w:val="24"/>
+        </w:rPr>
+        <w:t>S</w:t>
+      </w:r>
+      <w:r>
+        <w:rPr>
+          <w:rFonts w:asciiTheme="majorHAnsi" w:hAnsiTheme="majorHAnsi"/>
+          <w:sz w:val="24"/>
+          <w:szCs w:val="24"/>
+        </w:rPr>
+        <w:t>creen:</w:t>
+      </w:r>
+    </w:p>
+    <w:p>
+      <w:pPr>
+        <w:pStyle w:val="ListParagraph"/>
+        <w:rPr>
+          <w:rFonts w:asciiTheme="majorHAnsi" w:hAnsiTheme="majorHAnsi"/>
+          <w:b/>
+          <w:sz w:val="24"/>
+          <w:szCs w:val="24"/>
+        </w:rPr>
+      </w:pPr>
+      <w:r>
+        <w:rPr>
+          <w:rFonts w:asciiTheme="majorHAnsi" w:hAnsiTheme="majorHAnsi"/>
+          <w:b/>
+          <w:noProof/>
+          <w:sz w:val="24"/>
+          <w:szCs w:val="24"/>
+          <w:lang w:val="en-US" w:eastAsia="en-US"/>
+        </w:rPr>
+        <w:drawing>
+          <wp:inline distT="0" distB="0" distL="0" distR="0">
+            <wp:extent cx="4151466" cy="3111996"/>
+            <wp:effectExtent l="0" t="0" r="1905" b="0"/>
+            <wp:docPr id="2" name="Picture 2" descr="C:\Users\Faim\Documents\Visual Studio 2013\Projects\COMP397-Assignment03-KhandkerHussain\COMP397-Assignment03-KhandkerHussain\ExternalDoc\menuScreen.PNG"/>
+            <wp:cNvGraphicFramePr>
+              <a:graphicFrameLocks xmlns:a="http://schemas.openxmlformats.org/drawingml/2006/main" noChangeAspect="1"/>
+            </wp:cNvGraphicFramePr>
+            <a:graphic xmlns:a="http://schemas.openxmlformats.org/drawingml/2006/main">
+              <a:graphicData uri="http://schemas.openxmlformats.org/drawingml/2006/picture">
+                <pic:pic xmlns:pic="http://schemas.openxmlformats.org/drawingml/2006/picture">
+                  <pic:nvPicPr>
+                    <pic:cNvPr id="0" name="Picture 105" descr="C:\Users\Faim\Documents\Visual Studio 2013\Projects\COMP397-Assignment03-KhandkerHussain\COMP397-Assignment03-KhandkerHussain\ExternalDoc\menuScreen.PNG"/>
+                    <pic:cNvPicPr>
+                      <a:picLocks noChangeAspect="1" noChangeArrowheads="1"/>
+                    </pic:cNvPicPr>
+                  </pic:nvPicPr>
+                  <pic:blipFill>
+                    <a:blip r:embed="rId8">
+                      <a:extLst>
+                        <a:ext uri="{28A0092B-C50C-407E-A947-70E740481C1C}">
+                          <a14:useLocalDpi xmlns:a14="http://schemas.microsoft.com/office/drawing/2010/main" val="0"/>
+                        </a:ext>
+                      </a:extLst>
+                    </a:blip>
+                    <a:srcRect/>
+                    <a:stretch>
+                      <a:fillRect/>
+                    </a:stretch>
+                  </pic:blipFill>
+                  <pic:spPr bwMode="auto">
+                    <a:xfrm>
+                      <a:off x="0" y="0"/>
+                      <a:ext cx="4184260" cy="3136579"/>
+                    </a:xfrm>
+                    <a:prstGeom prst="rect">
+                      <a:avLst/>
+                    </a:prstGeom>
+                    <a:noFill/>
+                    <a:ln>
+                      <a:noFill/>
+                    </a:ln>
+                  </pic:spPr>
+                </pic:pic>
+              </a:graphicData>
+            </a:graphic>
+          </wp:inline>
+        </w:drawing>
+      </w:r>
+    </w:p>
+    <w:p>
+      <w:pPr>
+        <w:pStyle w:val="ListParagraph"/>
+        <w:rPr>
+          <w:rFonts w:asciiTheme="majorHAnsi" w:hAnsiTheme="majorHAnsi"/>
+          <w:sz w:val="24"/>
+          <w:szCs w:val="24"/>
+        </w:rPr>
+      </w:pPr>
+      <w:r>
+        <w:rPr>
+          <w:rFonts w:asciiTheme="majorHAnsi" w:hAnsiTheme="majorHAnsi"/>
+          <w:sz w:val="24"/>
+          <w:szCs w:val="24"/>
+        </w:rPr>
+        <w:t>Game</w:t>
+      </w:r>
+      <w:r>
+        <w:rPr>
+          <w:rFonts w:asciiTheme="majorHAnsi" w:hAnsiTheme="majorHAnsi"/>
+          <w:sz w:val="24"/>
+          <w:szCs w:val="24"/>
+        </w:rPr>
+        <w:t>play</w:t>
+      </w:r>
+      <w:r>
+        <w:rPr>
+          <w:rFonts w:asciiTheme="majorHAnsi" w:hAnsiTheme="majorHAnsi"/>
+          <w:sz w:val="24"/>
+          <w:szCs w:val="24"/>
+        </w:rPr>
+        <w:t xml:space="preserve"> Screen:</w:t>
+      </w:r>
+    </w:p>
+    <w:p>
+      <w:pPr>
+        <w:pStyle w:val="ListParagraph"/>
+        <w:rPr>
+          <w:rFonts w:asciiTheme="majorHAnsi" w:hAnsiTheme="majorHAnsi"/>
+          <w:sz w:val="24"/>
+          <w:szCs w:val="24"/>
+        </w:rPr>
+      </w:pPr>
+    </w:p>
+    <w:p>
+      <w:pPr>
+        <w:pStyle w:val="ListParagraph"/>
+        <w:rPr>
+          <w:rFonts w:asciiTheme="majorHAnsi" w:hAnsiTheme="majorHAnsi"/>
+          <w:sz w:val="24"/>
+          <w:szCs w:val="24"/>
+        </w:rPr>
+      </w:pPr>
+      <w:r>
+        <w:rPr>
+          <w:rFonts w:asciiTheme="majorHAnsi" w:hAnsiTheme="majorHAnsi"/>
+          <w:sz w:val="24"/>
+          <w:szCs w:val="24"/>
+        </w:rPr>
+        <w:t xml:space="preserve">Game </w:t>
+      </w:r>
+      <w:proofErr w:type="gramStart"/>
+      <w:r>
+        <w:rPr>
+          <w:rFonts w:asciiTheme="majorHAnsi" w:hAnsiTheme="majorHAnsi"/>
+          <w:sz w:val="24"/>
+          <w:szCs w:val="24"/>
+        </w:rPr>
+        <w:t>Over</w:t>
+      </w:r>
+      <w:proofErr w:type="gramEnd"/>
+      <w:r>
+        <w:rPr>
+          <w:rFonts w:asciiTheme="majorHAnsi" w:hAnsiTheme="majorHAnsi"/>
+          <w:sz w:val="24"/>
+          <w:szCs w:val="24"/>
+        </w:rPr>
+        <w:t xml:space="preserve"> Screen:</w:t>
+      </w:r>
+    </w:p>
+    <w:p>
+      <w:pPr>
+        <w:pStyle w:val="ListParagraph"/>
+        <w:rPr>
+          <w:rFonts w:asciiTheme="majorHAnsi" w:hAnsiTheme="majorHAnsi"/>
+          <w:sz w:val="24"/>
+          <w:szCs w:val="24"/>
+        </w:rPr>
+      </w:pPr>
     </w:p>
     <w:p>
       <w:pPr>
@@ -1607,20 +1961,111 @@
         </w:numPr>
         <w:rPr>
           <w:rFonts w:asciiTheme="majorHAnsi" w:hAnsiTheme="majorHAnsi"/>
-          <w:i/>
-          <w:sz w:val="24"/>
-          <w:szCs w:val="24"/>
-        </w:rPr>
-      </w:pPr>
-      <w:r>
-        <w:rPr>
-          <w:rFonts w:asciiTheme="majorHAnsi" w:hAnsiTheme="majorHAnsi"/>
-          <w:i/>
-          <w:sz w:val="24"/>
-          <w:szCs w:val="24"/>
-        </w:rPr>
-        <w:t>(Include additional screen shots and accompanying descriptions for any menus and additional screen)</w:t>
-      </w:r>
+          <w:b/>
+          <w:sz w:val="24"/>
+          <w:szCs w:val="24"/>
+        </w:rPr>
+      </w:pPr>
+      <w:r>
+        <w:rPr>
+          <w:rFonts w:asciiTheme="majorHAnsi" w:hAnsiTheme="majorHAnsi"/>
+          <w:b/>
+          <w:sz w:val="24"/>
+          <w:szCs w:val="24"/>
+        </w:rPr>
+        <w:t>Characters</w:t>
+      </w:r>
+      <w:r>
+        <w:rPr>
+          <w:rFonts w:asciiTheme="majorHAnsi" w:hAnsiTheme="majorHAnsi"/>
+          <w:b/>
+          <w:sz w:val="24"/>
+          <w:szCs w:val="24"/>
+        </w:rPr>
+        <w:t>/Vehicles</w:t>
+      </w:r>
+    </w:p>
+    <w:p>
+      <w:pPr>
+        <w:pStyle w:val="ListParagraph"/>
+        <w:rPr>
+          <w:rFonts w:asciiTheme="majorHAnsi" w:hAnsiTheme="majorHAnsi"/>
+          <w:sz w:val="24"/>
+          <w:szCs w:val="24"/>
+        </w:rPr>
+      </w:pPr>
+      <w:r>
+        <w:rPr>
+          <w:rFonts w:asciiTheme="majorHAnsi" w:hAnsiTheme="majorHAnsi"/>
+          <w:sz w:val="24"/>
+          <w:szCs w:val="24"/>
+        </w:rPr>
+        <w:t xml:space="preserve">Luck the Ski runner pilots his late </w:t>
+      </w:r>
+      <w:proofErr w:type="gramStart"/>
+      <w:r>
+        <w:rPr>
+          <w:rFonts w:asciiTheme="majorHAnsi" w:hAnsiTheme="majorHAnsi"/>
+          <w:sz w:val="24"/>
+          <w:szCs w:val="24"/>
+        </w:rPr>
+        <w:t>uncle</w:t>
+      </w:r>
+      <w:proofErr w:type="gramEnd"/>
+      <w:r>
+        <w:rPr>
+          <w:rFonts w:asciiTheme="majorHAnsi" w:hAnsiTheme="majorHAnsi"/>
+          <w:sz w:val="24"/>
+          <w:szCs w:val="24"/>
+        </w:rPr>
+        <w:t xml:space="preserve"> Ken </w:t>
+      </w:r>
+      <w:proofErr w:type="spellStart"/>
+      <w:r>
+        <w:rPr>
+          <w:rFonts w:asciiTheme="majorHAnsi" w:hAnsiTheme="majorHAnsi"/>
+          <w:sz w:val="24"/>
+          <w:szCs w:val="24"/>
+        </w:rPr>
+        <w:t>Benobi’s</w:t>
+      </w:r>
+      <w:proofErr w:type="spellEnd"/>
+      <w:r>
+        <w:rPr>
+          <w:rFonts w:asciiTheme="majorHAnsi" w:hAnsiTheme="majorHAnsi"/>
+          <w:sz w:val="24"/>
+          <w:szCs w:val="24"/>
+        </w:rPr>
+        <w:t xml:space="preserve"> </w:t>
+      </w:r>
+      <w:proofErr w:type="spellStart"/>
+      <w:r>
+        <w:rPr>
+          <w:rFonts w:asciiTheme="majorHAnsi" w:hAnsiTheme="majorHAnsi"/>
+          <w:sz w:val="24"/>
+          <w:szCs w:val="24"/>
+        </w:rPr>
+        <w:t>starshooter</w:t>
+      </w:r>
+      <w:proofErr w:type="spellEnd"/>
+      <w:r>
+        <w:rPr>
+          <w:rFonts w:asciiTheme="majorHAnsi" w:hAnsiTheme="majorHAnsi"/>
+          <w:sz w:val="24"/>
+          <w:szCs w:val="24"/>
+        </w:rPr>
+        <w:t xml:space="preserve"> across the galaxy to find the mysterious jewels.</w:t>
+      </w:r>
+    </w:p>
+    <w:p>
+      <w:pPr>
+        <w:pStyle w:val="ListParagraph"/>
+        <w:rPr>
+          <w:rFonts w:asciiTheme="majorHAnsi" w:hAnsiTheme="majorHAnsi"/>
+          <w:sz w:val="24"/>
+          <w:szCs w:val="24"/>
+        </w:rPr>
+      </w:pPr>
     </w:p>
     <w:p>
       <w:pPr>
@@ -1631,11 +2076,66 @@
         </w:numPr>
         <w:rPr>
           <w:rFonts w:asciiTheme="majorHAnsi" w:hAnsiTheme="majorHAnsi"/>
-          <w:i/>
-          <w:sz w:val="24"/>
-          <w:szCs w:val="24"/>
-        </w:rPr>
-      </w:pPr>
+          <w:b/>
+          <w:sz w:val="24"/>
+          <w:szCs w:val="24"/>
+        </w:rPr>
+      </w:pPr>
+      <w:proofErr w:type="gramStart"/>
+      <w:r>
+        <w:rPr>
+          <w:rFonts w:asciiTheme="majorHAnsi" w:hAnsiTheme="majorHAnsi"/>
+          <w:b/>
+          <w:sz w:val="24"/>
+          <w:szCs w:val="24"/>
+        </w:rPr>
+        <w:lastRenderedPageBreak/>
+        <w:t>Enemies</w:t>
+      </w:r>
+      <w:proofErr w:type="gramEnd"/>
+      <w:r>
+        <w:rPr>
+          <w:rFonts w:asciiTheme="majorHAnsi" w:hAnsiTheme="majorHAnsi"/>
+          <w:b/>
+          <w:sz w:val="24"/>
+          <w:szCs w:val="24"/>
+        </w:rPr>
+        <w:br/>
+      </w:r>
+      <w:r>
+        <w:rPr>
+          <w:rFonts w:asciiTheme="majorHAnsi" w:hAnsiTheme="majorHAnsi"/>
+          <w:sz w:val="24"/>
+          <w:szCs w:val="24"/>
+        </w:rPr>
+        <w:t xml:space="preserve">Enemy spaceships protect the jewels, and are committed to sacrifice themselves to recollect them before the player has a chance to steal them. </w:t>
+      </w:r>
+      <w:r>
+        <w:rPr>
+          <w:rFonts w:asciiTheme="majorHAnsi" w:hAnsiTheme="majorHAnsi"/>
+          <w:sz w:val="24"/>
+          <w:szCs w:val="24"/>
+        </w:rPr>
+        <w:t xml:space="preserve">They attack by diving to the player and self </w:t>
+      </w:r>
+      <w:proofErr w:type="spellStart"/>
+      <w:r>
+        <w:rPr>
+          <w:rFonts w:asciiTheme="majorHAnsi" w:hAnsiTheme="majorHAnsi"/>
+          <w:sz w:val="24"/>
+          <w:szCs w:val="24"/>
+        </w:rPr>
+        <w:t>desctructing</w:t>
+      </w:r>
+      <w:proofErr w:type="spellEnd"/>
+      <w:r>
+        <w:rPr>
+          <w:rFonts w:asciiTheme="majorHAnsi" w:hAnsiTheme="majorHAnsi"/>
+          <w:sz w:val="24"/>
+          <w:szCs w:val="24"/>
+        </w:rPr>
+        <w:t>.</w:t>
+      </w:r>
     </w:p>
     <w:p>
       <w:pPr>
@@ -1658,97 +2158,51 @@
           <w:sz w:val="24"/>
           <w:szCs w:val="24"/>
         </w:rPr>
-        <w:t>Characters</w:t>
-      </w:r>
-      <w:r>
-        <w:rPr>
-          <w:rFonts w:asciiTheme="majorHAnsi" w:hAnsiTheme="majorHAnsi"/>
-          <w:b/>
-          <w:sz w:val="24"/>
-          <w:szCs w:val="24"/>
-        </w:rPr>
-        <w:t>/Vehicles</w:t>
-      </w:r>
-    </w:p>
-    <w:p>
-      <w:pPr>
-        <w:pStyle w:val="ListParagraph"/>
-        <w:rPr>
-          <w:rFonts w:asciiTheme="majorHAnsi" w:hAnsiTheme="majorHAnsi"/>
-          <w:b/>
-          <w:sz w:val="24"/>
-          <w:szCs w:val="24"/>
-        </w:rPr>
-      </w:pPr>
-    </w:p>
-    <w:p>
-      <w:pPr>
-        <w:pStyle w:val="ListParagraph"/>
-        <w:numPr>
-          <w:ilvl w:val="0"/>
-          <w:numId w:val="1"/>
-        </w:numPr>
-        <w:rPr>
-          <w:rFonts w:asciiTheme="majorHAnsi" w:hAnsiTheme="majorHAnsi"/>
-          <w:b/>
-          <w:sz w:val="24"/>
-          <w:szCs w:val="24"/>
-        </w:rPr>
-      </w:pPr>
-      <w:r>
-        <w:rPr>
-          <w:rFonts w:asciiTheme="majorHAnsi" w:hAnsiTheme="majorHAnsi"/>
-          <w:b/>
-          <w:sz w:val="24"/>
-          <w:szCs w:val="24"/>
-        </w:rPr>
-        <w:t>Enemies</w:t>
-      </w:r>
-    </w:p>
-    <w:p>
-      <w:pPr>
-        <w:ind w:left="720"/>
-        <w:rPr>
-          <w:rFonts w:asciiTheme="majorHAnsi" w:hAnsiTheme="majorHAnsi"/>
-          <w:sz w:val="24"/>
-          <w:szCs w:val="24"/>
-        </w:rPr>
-      </w:pPr>
-    </w:p>
-    <w:p>
-      <w:pPr>
-        <w:pStyle w:val="ListParagraph"/>
-        <w:numPr>
-          <w:ilvl w:val="0"/>
-          <w:numId w:val="1"/>
-        </w:numPr>
-        <w:rPr>
-          <w:rFonts w:asciiTheme="majorHAnsi" w:hAnsiTheme="majorHAnsi"/>
-          <w:b/>
-          <w:sz w:val="24"/>
-          <w:szCs w:val="24"/>
-        </w:rPr>
-      </w:pPr>
-      <w:r>
-        <w:rPr>
-          <w:rFonts w:asciiTheme="majorHAnsi" w:hAnsiTheme="majorHAnsi"/>
-          <w:b/>
-          <w:sz w:val="24"/>
-          <w:szCs w:val="24"/>
-        </w:rPr>
         <w:t>Scoring</w:t>
       </w:r>
-    </w:p>
-    <w:p>
-      <w:pPr>
-        <w:ind w:left="720"/>
-        <w:rPr>
-          <w:rFonts w:asciiTheme="majorHAnsi" w:hAnsiTheme="majorHAnsi"/>
-          <w:b/>
-          <w:sz w:val="24"/>
-          <w:szCs w:val="24"/>
-        </w:rPr>
-      </w:pPr>
+      <w:r>
+        <w:rPr>
+          <w:rFonts w:asciiTheme="majorHAnsi" w:hAnsiTheme="majorHAnsi"/>
+          <w:b/>
+          <w:sz w:val="24"/>
+          <w:szCs w:val="24"/>
+        </w:rPr>
+        <w:br/>
+      </w:r>
+      <w:proofErr w:type="gramStart"/>
+      <w:r>
+        <w:rPr>
+          <w:rFonts w:asciiTheme="majorHAnsi" w:hAnsiTheme="majorHAnsi"/>
+          <w:sz w:val="24"/>
+          <w:szCs w:val="24"/>
+        </w:rPr>
+        <w:t>The</w:t>
+      </w:r>
+      <w:proofErr w:type="gramEnd"/>
+      <w:r>
+        <w:rPr>
+          <w:rFonts w:asciiTheme="majorHAnsi" w:hAnsiTheme="majorHAnsi"/>
+          <w:sz w:val="24"/>
+          <w:szCs w:val="24"/>
+        </w:rPr>
+        <w:t xml:space="preserve"> player receives points by gaining jewels that are rand</w:t>
+      </w:r>
+      <w:r>
+        <w:rPr>
+          <w:rFonts w:asciiTheme="majorHAnsi" w:hAnsiTheme="majorHAnsi"/>
+          <w:sz w:val="24"/>
+          <w:szCs w:val="24"/>
+        </w:rPr>
+        <w:t>om</w:t>
+      </w:r>
+      <w:r>
+        <w:rPr>
+          <w:rFonts w:asciiTheme="majorHAnsi" w:hAnsiTheme="majorHAnsi"/>
+          <w:sz w:val="24"/>
+          <w:szCs w:val="24"/>
+        </w:rPr>
+        <w:t>ly placed on the screen.</w:t>
+      </w:r>
     </w:p>
     <w:p>
       <w:pPr>
@@ -1777,34 +2231,181 @@
     </w:p>
     <w:p>
       <w:pPr>
-        <w:pStyle w:val="ListParagraph"/>
-        <w:spacing w:after="0"/>
-        <w:rPr>
-          <w:rFonts w:asciiTheme="majorHAnsi" w:hAnsiTheme="majorHAnsi"/>
-          <w:b/>
-          <w:sz w:val="24"/>
-          <w:szCs w:val="24"/>
-        </w:rPr>
-      </w:pPr>
-      <w:r>
-        <w:rPr>
-          <w:rFonts w:asciiTheme="majorHAnsi" w:hAnsiTheme="majorHAnsi"/>
-          <w:i/>
-          <w:sz w:val="24"/>
-          <w:szCs w:val="24"/>
-        </w:rPr>
-        <w:t>(Include an index of all your sound clips)</w:t>
-      </w:r>
-    </w:p>
-    <w:p>
-      <w:pPr>
-        <w:rPr>
-          <w:rFonts w:asciiTheme="majorHAnsi" w:hAnsiTheme="majorHAnsi"/>
-          <w:b/>
-          <w:sz w:val="24"/>
-          <w:szCs w:val="24"/>
-        </w:rPr>
-      </w:pPr>
+        <w:ind w:left="720"/>
+        <w:rPr>
+          <w:rFonts w:asciiTheme="majorHAnsi" w:hAnsiTheme="majorHAnsi"/>
+          <w:sz w:val="24"/>
+          <w:szCs w:val="24"/>
+        </w:rPr>
+      </w:pPr>
+      <w:proofErr w:type="gramStart"/>
+      <w:r>
+        <w:rPr>
+          <w:rFonts w:asciiTheme="majorHAnsi" w:hAnsiTheme="majorHAnsi"/>
+          <w:sz w:val="24"/>
+          <w:szCs w:val="24"/>
+        </w:rPr>
+        <w:t>{ id</w:t>
+      </w:r>
+      <w:proofErr w:type="gramEnd"/>
+      <w:r>
+        <w:rPr>
+          <w:rFonts w:asciiTheme="majorHAnsi" w:hAnsiTheme="majorHAnsi"/>
+          <w:sz w:val="24"/>
+          <w:szCs w:val="24"/>
+        </w:rPr>
+        <w:t>: "</w:t>
+      </w:r>
+      <w:proofErr w:type="spellStart"/>
+      <w:r>
+        <w:rPr>
+          <w:rFonts w:asciiTheme="majorHAnsi" w:hAnsiTheme="majorHAnsi"/>
+          <w:sz w:val="24"/>
+          <w:szCs w:val="24"/>
+        </w:rPr>
+        <w:t>backgroundMusic</w:t>
+      </w:r>
+      <w:proofErr w:type="spellEnd"/>
+      <w:r>
+        <w:rPr>
+          <w:rFonts w:asciiTheme="majorHAnsi" w:hAnsiTheme="majorHAnsi"/>
+          <w:sz w:val="24"/>
+          <w:szCs w:val="24"/>
+        </w:rPr>
+        <w:t xml:space="preserve">", </w:t>
+      </w:r>
+      <w:proofErr w:type="spellStart"/>
+      <w:r>
+        <w:rPr>
+          <w:rFonts w:asciiTheme="majorHAnsi" w:hAnsiTheme="majorHAnsi"/>
+          <w:sz w:val="24"/>
+          <w:szCs w:val="24"/>
+        </w:rPr>
+        <w:t>src</w:t>
+      </w:r>
+      <w:proofErr w:type="spellEnd"/>
+      <w:r>
+        <w:rPr>
+          <w:rFonts w:asciiTheme="majorHAnsi" w:hAnsiTheme="majorHAnsi"/>
+          <w:sz w:val="24"/>
+          <w:szCs w:val="24"/>
+        </w:rPr>
+        <w:t>: "../../Assets/audio/backgroundMusic.mp3</w:t>
+      </w:r>
+      <w:proofErr w:type="gramStart"/>
+      <w:r>
+        <w:rPr>
+          <w:rFonts w:asciiTheme="majorHAnsi" w:hAnsiTheme="majorHAnsi"/>
+          <w:sz w:val="24"/>
+          <w:szCs w:val="24"/>
+        </w:rPr>
+        <w:t>" }</w:t>
+      </w:r>
+      <w:proofErr w:type="gramEnd"/>
+      <w:r>
+        <w:rPr>
+          <w:rFonts w:asciiTheme="majorHAnsi" w:hAnsiTheme="majorHAnsi"/>
+          <w:sz w:val="24"/>
+          <w:szCs w:val="24"/>
+        </w:rPr>
+        <w:t>,</w:t>
+      </w:r>
+      <w:r>
+        <w:rPr>
+          <w:rFonts w:asciiTheme="majorHAnsi" w:hAnsiTheme="majorHAnsi"/>
+          <w:sz w:val="24"/>
+          <w:szCs w:val="24"/>
+        </w:rPr>
+        <w:br/>
+      </w:r>
+      <w:r>
+        <w:rPr>
+          <w:rFonts w:asciiTheme="majorHAnsi" w:hAnsiTheme="majorHAnsi"/>
+          <w:sz w:val="24"/>
+          <w:szCs w:val="24"/>
+        </w:rPr>
+        <w:t xml:space="preserve">{ id: "explode", </w:t>
+      </w:r>
+      <w:proofErr w:type="spellStart"/>
+      <w:r>
+        <w:rPr>
+          <w:rFonts w:asciiTheme="majorHAnsi" w:hAnsiTheme="majorHAnsi"/>
+          <w:sz w:val="24"/>
+          <w:szCs w:val="24"/>
+        </w:rPr>
+        <w:t>src</w:t>
+      </w:r>
+      <w:proofErr w:type="spellEnd"/>
+      <w:r>
+        <w:rPr>
+          <w:rFonts w:asciiTheme="majorHAnsi" w:hAnsiTheme="majorHAnsi"/>
+          <w:sz w:val="24"/>
+          <w:szCs w:val="24"/>
+        </w:rPr>
+        <w:t>: "../../Assets/audio/explode.wav</w:t>
+      </w:r>
+      <w:proofErr w:type="gramStart"/>
+      <w:r>
+        <w:rPr>
+          <w:rFonts w:asciiTheme="majorHAnsi" w:hAnsiTheme="majorHAnsi"/>
+          <w:sz w:val="24"/>
+          <w:szCs w:val="24"/>
+        </w:rPr>
+        <w:t>" }</w:t>
+      </w:r>
+      <w:proofErr w:type="gramEnd"/>
+      <w:r>
+        <w:rPr>
+          <w:rFonts w:asciiTheme="majorHAnsi" w:hAnsiTheme="majorHAnsi"/>
+          <w:sz w:val="24"/>
+          <w:szCs w:val="24"/>
+        </w:rPr>
+        <w:t>,</w:t>
+      </w:r>
+      <w:r>
+        <w:rPr>
+          <w:rFonts w:asciiTheme="majorHAnsi" w:hAnsiTheme="majorHAnsi"/>
+          <w:sz w:val="24"/>
+          <w:szCs w:val="24"/>
+        </w:rPr>
+        <w:br/>
+      </w:r>
+      <w:r>
+        <w:rPr>
+          <w:rFonts w:asciiTheme="majorHAnsi" w:hAnsiTheme="majorHAnsi"/>
+          <w:sz w:val="24"/>
+          <w:szCs w:val="24"/>
+        </w:rPr>
+        <w:t xml:space="preserve">{ id: "pickup", </w:t>
+      </w:r>
+      <w:proofErr w:type="spellStart"/>
+      <w:r>
+        <w:rPr>
+          <w:rFonts w:asciiTheme="majorHAnsi" w:hAnsiTheme="majorHAnsi"/>
+          <w:sz w:val="24"/>
+          <w:szCs w:val="24"/>
+        </w:rPr>
+        <w:t>src</w:t>
+      </w:r>
+      <w:proofErr w:type="spellEnd"/>
+      <w:r>
+        <w:rPr>
+          <w:rFonts w:asciiTheme="majorHAnsi" w:hAnsiTheme="majorHAnsi"/>
+          <w:sz w:val="24"/>
+          <w:szCs w:val="24"/>
+        </w:rPr>
+        <w:t>: "../../Assets/audio/pickup.wav</w:t>
+      </w:r>
+      <w:proofErr w:type="gramStart"/>
+      <w:r>
+        <w:rPr>
+          <w:rFonts w:asciiTheme="majorHAnsi" w:hAnsiTheme="majorHAnsi"/>
+          <w:sz w:val="24"/>
+          <w:szCs w:val="24"/>
+        </w:rPr>
+        <w:t>" }</w:t>
+      </w:r>
+      <w:proofErr w:type="gramEnd"/>
     </w:p>
     <w:p>
       <w:pPr>
@@ -1833,47 +2434,256 @@
     <w:p>
       <w:pPr>
         <w:pStyle w:val="ListParagraph"/>
-        <w:rPr>
-          <w:rFonts w:asciiTheme="majorHAnsi" w:hAnsiTheme="majorHAnsi"/>
-          <w:i/>
-          <w:sz w:val="24"/>
-          <w:szCs w:val="24"/>
-        </w:rPr>
-      </w:pPr>
-      <w:r>
-        <w:rPr>
-          <w:rFonts w:asciiTheme="majorHAnsi" w:hAnsiTheme="majorHAnsi"/>
-          <w:i/>
-          <w:sz w:val="24"/>
-          <w:szCs w:val="24"/>
-        </w:rPr>
-        <w:t>(Include an index of all your graphic and video assets here)</w:t>
+        <w:numPr>
+          <w:ilvl w:val="0"/>
+          <w:numId w:val="4"/>
+        </w:numPr>
+        <w:ind w:left="720"/>
+        <w:rPr>
+          <w:rFonts w:asciiTheme="majorHAnsi" w:hAnsiTheme="majorHAnsi"/>
+          <w:sz w:val="24"/>
+          <w:szCs w:val="24"/>
+        </w:rPr>
+      </w:pPr>
+      <w:r>
+        <w:rPr>
+          <w:rFonts w:asciiTheme="majorHAnsi" w:hAnsiTheme="majorHAnsi"/>
+          <w:sz w:val="24"/>
+          <w:szCs w:val="24"/>
+        </w:rPr>
+        <w:t>Player’s space ship:</w:t>
       </w:r>
     </w:p>
     <w:p>
       <w:pPr>
-        <w:rPr>
-          <w:rFonts w:asciiTheme="majorHAnsi" w:hAnsiTheme="majorHAnsi"/>
-          <w:i/>
-          <w:sz w:val="24"/>
-          <w:szCs w:val="24"/>
-        </w:rPr>
-      </w:pPr>
+        <w:pStyle w:val="ListParagraph"/>
+        <w:rPr>
+          <w:rFonts w:asciiTheme="majorHAnsi" w:hAnsiTheme="majorHAnsi"/>
+          <w:sz w:val="24"/>
+          <w:szCs w:val="24"/>
+        </w:rPr>
+      </w:pPr>
+      <w:r>
+        <w:rPr>
+          <w:rFonts w:asciiTheme="majorHAnsi" w:hAnsiTheme="majorHAnsi"/>
+          <w:sz w:val="24"/>
+          <w:szCs w:val="24"/>
+        </w:rPr>
+        <w:pict>
+          <v:shapetype id="_x0000_t75" coordsize="21600,21600" o:spt="75" o:preferrelative="t" path="m@4@5l@4@11@9@11@9@5xe" filled="f" stroked="f">
+            <v:stroke joinstyle="miter"/>
+            <v:formulas>
+              <v:f eqn="if lineDrawn pixelLineWidth 0"/>
+              <v:f eqn="sum @0 1 0"/>
+              <v:f eqn="sum 0 0 @1"/>
+              <v:f eqn="prod @2 1 2"/>
+              <v:f eqn="prod @3 21600 pixelWidth"/>
+              <v:f eqn="prod @3 21600 pixelHeight"/>
+              <v:f eqn="sum @0 0 1"/>
+              <v:f eqn="prod @6 1 2"/>
+              <v:f eqn="prod @7 21600 pixelWidth"/>
+              <v:f eqn="sum @8 21600 0"/>
+              <v:f eqn="prod @7 21600 pixelHeight"/>
+              <v:f eqn="sum @10 21600 0"/>
+            </v:formulas>
+            <v:path o:extrusionok="f" gradientshapeok="t" o:connecttype="rect"/>
+            <o:lock v:ext="edit" aspectratio="t"/>
+          </v:shapetype>
+          <v:shape id="_x0000_i1029" type="#_x0000_t75" style="width:59.25pt;height:40.5pt">
+            <v:imagedata r:id="rId9" o:title="player"/>
+          </v:shape>
+        </w:pict>
+      </w:r>
     </w:p>
     <w:p>
       <w:pPr>
-        <w:rPr>
-          <w:rFonts w:asciiTheme="majorHAnsi" w:hAnsiTheme="majorHAnsi"/>
-        </w:rPr>
-      </w:pPr>
+        <w:pStyle w:val="ListParagraph"/>
+        <w:numPr>
+          <w:ilvl w:val="0"/>
+          <w:numId w:val="4"/>
+        </w:numPr>
+        <w:ind w:left="720"/>
+        <w:rPr>
+          <w:rFonts w:asciiTheme="majorHAnsi" w:hAnsiTheme="majorHAnsi"/>
+          <w:sz w:val="24"/>
+          <w:szCs w:val="24"/>
+        </w:rPr>
+      </w:pPr>
+      <w:r>
+        <w:rPr>
+          <w:rFonts w:asciiTheme="majorHAnsi" w:hAnsiTheme="majorHAnsi"/>
+          <w:sz w:val="24"/>
+          <w:szCs w:val="24"/>
+        </w:rPr>
+        <w:t>Enemy space ship:</w:t>
+      </w:r>
+    </w:p>
+    <w:p>
+      <w:pPr>
+        <w:pStyle w:val="ListParagraph"/>
+        <w:rPr>
+          <w:rFonts w:asciiTheme="majorHAnsi" w:hAnsiTheme="majorHAnsi"/>
+          <w:sz w:val="24"/>
+          <w:szCs w:val="24"/>
+        </w:rPr>
+      </w:pPr>
+      <w:r>
+        <w:rPr>
+          <w:rFonts w:asciiTheme="majorHAnsi" w:hAnsiTheme="majorHAnsi"/>
+          <w:sz w:val="24"/>
+          <w:szCs w:val="24"/>
+        </w:rPr>
+        <w:pict>
+          <v:shape id="_x0000_i1025" type="#_x0000_t75" style="width:53.25pt;height:40.5pt">
+            <v:imagedata r:id="rId10" o:title="enemy"/>
+          </v:shape>
+        </w:pict>
+      </w:r>
+    </w:p>
+    <w:p>
+      <w:pPr>
+        <w:pStyle w:val="ListParagraph"/>
+        <w:numPr>
+          <w:ilvl w:val="0"/>
+          <w:numId w:val="4"/>
+        </w:numPr>
+        <w:ind w:left="720"/>
+        <w:rPr>
+          <w:rFonts w:asciiTheme="majorHAnsi" w:hAnsiTheme="majorHAnsi"/>
+          <w:sz w:val="24"/>
+          <w:szCs w:val="24"/>
+        </w:rPr>
+      </w:pPr>
+      <w:r>
+        <w:rPr>
+          <w:rFonts w:asciiTheme="majorHAnsi" w:hAnsiTheme="majorHAnsi"/>
+          <w:sz w:val="24"/>
+          <w:szCs w:val="24"/>
+        </w:rPr>
+        <w:t>Pickup item</w:t>
+      </w:r>
+    </w:p>
+    <w:p>
+      <w:pPr>
+        <w:pStyle w:val="ListParagraph"/>
+        <w:rPr>
+          <w:rFonts w:asciiTheme="majorHAnsi" w:hAnsiTheme="majorHAnsi"/>
+          <w:sz w:val="24"/>
+          <w:szCs w:val="24"/>
+        </w:rPr>
+      </w:pPr>
+      <w:r>
+        <w:rPr>
+          <w:rFonts w:asciiTheme="majorHAnsi" w:hAnsiTheme="majorHAnsi"/>
+          <w:sz w:val="24"/>
+          <w:szCs w:val="24"/>
+        </w:rPr>
+        <w:pict>
+          <v:shape id="_x0000_i1026" type="#_x0000_t75" style="width:35.25pt;height:88.5pt">
+            <v:imagedata r:id="rId11" o:title="BlueCrystal"/>
+          </v:shape>
+        </w:pict>
+      </w:r>
+    </w:p>
+    <w:p>
+      <w:pPr>
+        <w:pStyle w:val="ListParagraph"/>
+        <w:numPr>
+          <w:ilvl w:val="0"/>
+          <w:numId w:val="4"/>
+        </w:numPr>
+        <w:ind w:left="720"/>
+        <w:rPr>
+          <w:rFonts w:asciiTheme="majorHAnsi" w:hAnsiTheme="majorHAnsi"/>
+          <w:sz w:val="24"/>
+          <w:szCs w:val="24"/>
+        </w:rPr>
+      </w:pPr>
+      <w:r>
+        <w:rPr>
+          <w:rFonts w:asciiTheme="majorHAnsi" w:hAnsiTheme="majorHAnsi"/>
+          <w:sz w:val="24"/>
+          <w:szCs w:val="24"/>
+        </w:rPr>
+        <w:t>Scrolling background:</w:t>
+      </w:r>
+    </w:p>
+    <w:p>
+      <w:pPr>
+        <w:pStyle w:val="ListParagraph"/>
+        <w:rPr>
+          <w:rFonts w:asciiTheme="majorHAnsi" w:hAnsiTheme="majorHAnsi"/>
+          <w:sz w:val="24"/>
+          <w:szCs w:val="24"/>
+        </w:rPr>
+      </w:pPr>
+      <w:r>
+        <w:rPr>
+          <w:rFonts w:asciiTheme="majorHAnsi" w:hAnsiTheme="majorHAnsi"/>
+          <w:sz w:val="24"/>
+          <w:szCs w:val="24"/>
+        </w:rPr>
+        <w:pict>
+          <v:shape id="_x0000_i1027" type="#_x0000_t75" style="width:79.5pt;height:34.5pt">
+            <v:imagedata r:id="rId12" o:title="background"/>
+          </v:shape>
+        </w:pict>
+      </w:r>
+    </w:p>
+    <w:p>
+      <w:pPr>
+        <w:pStyle w:val="ListParagraph"/>
+        <w:numPr>
+          <w:ilvl w:val="0"/>
+          <w:numId w:val="4"/>
+        </w:numPr>
+        <w:ind w:left="720"/>
+        <w:rPr>
+          <w:rFonts w:asciiTheme="majorHAnsi" w:hAnsiTheme="majorHAnsi"/>
+          <w:sz w:val="24"/>
+          <w:szCs w:val="24"/>
+        </w:rPr>
+      </w:pPr>
+      <w:r>
+        <w:rPr>
+          <w:rFonts w:asciiTheme="majorHAnsi" w:hAnsiTheme="majorHAnsi"/>
+          <w:sz w:val="24"/>
+          <w:szCs w:val="24"/>
+        </w:rPr>
+        <w:t>Start button:</w:t>
+      </w:r>
+    </w:p>
+    <w:p>
+      <w:pPr>
+        <w:pStyle w:val="ListParagraph"/>
+        <w:rPr>
+          <w:rFonts w:asciiTheme="majorHAnsi" w:hAnsiTheme="majorHAnsi"/>
+          <w:sz w:val="24"/>
+          <w:szCs w:val="24"/>
+        </w:rPr>
+      </w:pPr>
+      <w:bookmarkStart w:id="0" w:name="_GoBack"/>
+      <w:r>
+        <w:rPr>
+          <w:rFonts w:asciiTheme="majorHAnsi" w:hAnsiTheme="majorHAnsi"/>
+          <w:sz w:val="24"/>
+          <w:szCs w:val="24"/>
+        </w:rPr>
+        <w:pict>
+          <v:shape id="_x0000_i1028" type="#_x0000_t75" style="width:50.25pt;height:50.25pt">
+            <v:imagedata r:id="rId13" o:title="startButton"/>
+          </v:shape>
+        </w:pict>
+      </w:r>
+      <w:bookmarkEnd w:id="0"/>
     </w:p>
     <w:sectPr>
-      <w:headerReference w:type="even" r:id="rId9"/>
-      <w:headerReference w:type="default" r:id="rId10"/>
-      <w:footerReference w:type="even" r:id="rId11"/>
-      <w:footerReference w:type="default" r:id="rId12"/>
-      <w:headerReference w:type="first" r:id="rId13"/>
-      <w:footerReference w:type="first" r:id="rId14"/>
+      <w:headerReference w:type="even" r:id="rId14"/>
+      <w:headerReference w:type="default" r:id="rId15"/>
+      <w:footerReference w:type="even" r:id="rId16"/>
+      <w:footerReference w:type="default" r:id="rId17"/>
+      <w:headerReference w:type="first" r:id="rId18"/>
+      <w:footerReference w:type="first" r:id="rId19"/>
       <w:pgSz w:w="12240" w:h="15840"/>
       <w:pgMar w:top="1440" w:right="1440" w:bottom="1440" w:left="1440" w:header="720" w:footer="720" w:gutter="0"/>
       <w:pgBorders w:offsetFrom="page">
@@ -2035,7 +2845,7 @@
         <w:rFonts w:asciiTheme="majorHAnsi" w:hAnsiTheme="majorHAnsi"/>
         <w:noProof/>
       </w:rPr>
-      <w:t>3</w:t>
+      <w:t>4</w:t>
     </w:r>
     <w:r>
       <w:rPr>
@@ -2591,10 +3401,123 @@
     </w:lvl>
   </w:abstractNum>
   <w:abstractNum w:abstractNumId="2" w15:restartNumberingAfterBreak="0">
+    <w:nsid w:val="5FF213DB"/>
+    <w:multiLevelType w:val="hybridMultilevel"/>
+    <w:tmpl w:val="F37EE3F4"/>
+    <w:lvl w:ilvl="0" w:tplc="04090001">
+      <w:start w:val="1"/>
+      <w:numFmt w:val="bullet"/>
+      <w:lvlText w:val=""/>
+      <w:lvlJc w:val="left"/>
+      <w:pPr>
+        <w:ind w:left="1440" w:hanging="360"/>
+      </w:pPr>
+      <w:rPr>
+        <w:rFonts w:ascii="Symbol" w:hAnsi="Symbol" w:hint="default"/>
+      </w:rPr>
+    </w:lvl>
+    <w:lvl w:ilvl="1" w:tplc="04090003" w:tentative="1">
+      <w:start w:val="1"/>
+      <w:numFmt w:val="bullet"/>
+      <w:lvlText w:val="o"/>
+      <w:lvlJc w:val="left"/>
+      <w:pPr>
+        <w:ind w:left="2160" w:hanging="360"/>
+      </w:pPr>
+      <w:rPr>
+        <w:rFonts w:ascii="Courier New" w:hAnsi="Courier New" w:cs="Courier New" w:hint="default"/>
+      </w:rPr>
+    </w:lvl>
+    <w:lvl w:ilvl="2" w:tplc="04090005" w:tentative="1">
+      <w:start w:val="1"/>
+      <w:numFmt w:val="bullet"/>
+      <w:lvlText w:val=""/>
+      <w:lvlJc w:val="left"/>
+      <w:pPr>
+        <w:ind w:left="2880" w:hanging="360"/>
+      </w:pPr>
+      <w:rPr>
+        <w:rFonts w:ascii="Wingdings" w:hAnsi="Wingdings" w:hint="default"/>
+      </w:rPr>
+    </w:lvl>
+    <w:lvl w:ilvl="3" w:tplc="04090001" w:tentative="1">
+      <w:start w:val="1"/>
+      <w:numFmt w:val="bullet"/>
+      <w:lvlText w:val=""/>
+      <w:lvlJc w:val="left"/>
+      <w:pPr>
+        <w:ind w:left="3600" w:hanging="360"/>
+      </w:pPr>
+      <w:rPr>
+        <w:rFonts w:ascii="Symbol" w:hAnsi="Symbol" w:hint="default"/>
+      </w:rPr>
+    </w:lvl>
+    <w:lvl w:ilvl="4" w:tplc="04090003" w:tentative="1">
+      <w:start w:val="1"/>
+      <w:numFmt w:val="bullet"/>
+      <w:lvlText w:val="o"/>
+      <w:lvlJc w:val="left"/>
+      <w:pPr>
+        <w:ind w:left="4320" w:hanging="360"/>
+      </w:pPr>
+      <w:rPr>
+        <w:rFonts w:ascii="Courier New" w:hAnsi="Courier New" w:cs="Courier New" w:hint="default"/>
+      </w:rPr>
+    </w:lvl>
+    <w:lvl w:ilvl="5" w:tplc="04090005" w:tentative="1">
+      <w:start w:val="1"/>
+      <w:numFmt w:val="bullet"/>
+      <w:lvlText w:val=""/>
+      <w:lvlJc w:val="left"/>
+      <w:pPr>
+        <w:ind w:left="5040" w:hanging="360"/>
+      </w:pPr>
+      <w:rPr>
+        <w:rFonts w:ascii="Wingdings" w:hAnsi="Wingdings" w:hint="default"/>
+      </w:rPr>
+    </w:lvl>
+    <w:lvl w:ilvl="6" w:tplc="04090001" w:tentative="1">
+      <w:start w:val="1"/>
+      <w:numFmt w:val="bullet"/>
+      <w:lvlText w:val=""/>
+      <w:lvlJc w:val="left"/>
+      <w:pPr>
+        <w:ind w:left="5760" w:hanging="360"/>
+      </w:pPr>
+      <w:rPr>
+        <w:rFonts w:ascii="Symbol" w:hAnsi="Symbol" w:hint="default"/>
+      </w:rPr>
+    </w:lvl>
+    <w:lvl w:ilvl="7" w:tplc="04090003" w:tentative="1">
+      <w:start w:val="1"/>
+      <w:numFmt w:val="bullet"/>
+      <w:lvlText w:val="o"/>
+      <w:lvlJc w:val="left"/>
+      <w:pPr>
+        <w:ind w:left="6480" w:hanging="360"/>
+      </w:pPr>
+      <w:rPr>
+        <w:rFonts w:ascii="Courier New" w:hAnsi="Courier New" w:cs="Courier New" w:hint="default"/>
+      </w:rPr>
+    </w:lvl>
+    <w:lvl w:ilvl="8" w:tplc="04090005" w:tentative="1">
+      <w:start w:val="1"/>
+      <w:numFmt w:val="bullet"/>
+      <w:lvlText w:val=""/>
+      <w:lvlJc w:val="left"/>
+      <w:pPr>
+        <w:ind w:left="7200" w:hanging="360"/>
+      </w:pPr>
+      <w:rPr>
+        <w:rFonts w:ascii="Wingdings" w:hAnsi="Wingdings" w:hint="default"/>
+      </w:rPr>
+    </w:lvl>
+  </w:abstractNum>
+  <w:abstractNum w:abstractNumId="3" w15:restartNumberingAfterBreak="0">
     <w:nsid w:val="760A1DFB"/>
     <w:multiLevelType w:val="hybridMultilevel"/>
-    <w:tmpl w:val="D3CA7750"/>
-    <w:lvl w:ilvl="0" w:tplc="0409000F">
+    <w:tmpl w:val="FBA204A2"/>
+    <w:lvl w:ilvl="0" w:tplc="390A8EB0">
       <w:start w:val="1"/>
       <w:numFmt w:val="decimal"/>
       <w:lvlText w:val="%1."/>
@@ -2602,6 +3525,9 @@
       <w:pPr>
         <w:ind w:left="720" w:hanging="360"/>
       </w:pPr>
+      <w:rPr>
+        <w:rFonts w:asciiTheme="majorHAnsi" w:eastAsia="Times New Roman" w:hAnsiTheme="majorHAnsi" w:cs="Consolas"/>
+      </w:rPr>
     </w:lvl>
     <w:lvl w:ilvl="1" w:tplc="04090019">
       <w:start w:val="1"/>
@@ -2683,6 +3609,9 @@
     <w:abstractNumId w:val="1"/>
   </w:num>
   <w:num w:numId="3">
+    <w:abstractNumId w:val="3"/>
+  </w:num>
+  <w:num w:numId="4">
     <w:abstractNumId w:val="2"/>
   </w:num>
 </w:numbering>
@@ -3424,13 +4353,6 @@
     <w:pitch w:val="variable"/>
     <w:sig w:usb0="00000000" w:usb1="10000000" w:usb2="00000000" w:usb3="00000000" w:csb0="80000000" w:csb1="00000000"/>
   </w:font>
-  <w:font w:name="Calibri">
-    <w:panose1 w:val="020F0502020204030204"/>
-    <w:charset w:val="00"/>
-    <w:family w:val="swiss"/>
-    <w:pitch w:val="variable"/>
-    <w:sig w:usb0="E00002FF" w:usb1="4000ACFF" w:usb2="00000001" w:usb3="00000000" w:csb0="0000019F" w:csb1="00000000"/>
-  </w:font>
   <w:font w:name="Calibri Light">
     <w:panose1 w:val="020F0302020204030204"/>
     <w:charset w:val="00"/>
@@ -3444,6 +4366,13 @@
     <w:family w:val="modern"/>
     <w:pitch w:val="fixed"/>
     <w:sig w:usb0="E10002FF" w:usb1="4000FCFF" w:usb2="00000009" w:usb3="00000000" w:csb0="0000019F" w:csb1="00000000"/>
+  </w:font>
+  <w:font w:name="Calibri">
+    <w:panose1 w:val="020F0502020204030204"/>
+    <w:charset w:val="00"/>
+    <w:family w:val="swiss"/>
+    <w:pitch w:val="variable"/>
+    <w:sig w:usb0="E00002FF" w:usb1="4000ACFF" w:usb2="00000001" w:usb3="00000000" w:csb0="0000019F" w:csb1="00000000"/>
   </w:font>
 </w:fonts>
 </file>
@@ -3466,6 +4395,8 @@
     <w:rsid w:val="003F4609"/>
     <w:rsid w:val="005F1EE0"/>
     <w:rsid w:val="008D3C3A"/>
+    <w:rsid w:val="00AB5277"/>
+    <w:rsid w:val="00CD76F8"/>
     <w:rsid w:val="00D7652F"/>
     <w:rsid w:val="00F22716"/>
   </w:rsids>

</xml_diff>